<commit_message>
Started using Excel for Data
</commit_message>
<xml_diff>
--- a/Research problem statement.docx
+++ b/Research problem statement.docx
@@ -1816,6 +1816,13 @@
           <w:bCs/>
         </w:rPr>
       </w:pPr>
+      <w:r>
+        <w:rPr>
+          <w:b/>
+          <w:bCs/>
+        </w:rPr>
+        <w:t>Comments &amp; Insights:</w:t>
+      </w:r>
     </w:p>
     <w:p>
       <w:pPr>
@@ -1988,14 +1995,7 @@
           <w:b/>
           <w:bCs/>
         </w:rPr>
-        <w:t xml:space="preserve"> – James thinks I’ll use the </w:t>
-      </w:r>
-      <w:r>
-        <w:rPr>
-          <w:b/>
-          <w:bCs/>
-        </w:rPr>
-        <w:t xml:space="preserve">Digital Elevation Model and Digital terrain model to predict the rating curve where data isn’t collected. </w:t>
+        <w:t xml:space="preserve"> – James thinks I’ll use the Digital Elevation Model and Digital terrain model to predict the rating curve where data isn’t collected. </w:t>
       </w:r>
     </w:p>
     <w:p>
@@ -2237,6 +2237,49 @@
       <w:r>
         <w:t>-Early stopping to find the right epoch</w:t>
       </w:r>
+    </w:p>
+    <w:p>
+      <w:pPr>
+        <w:spacing w:line="257" w:lineRule="auto"/>
+      </w:pPr>
+    </w:p>
+    <w:p>
+      <w:pPr>
+        <w:spacing w:line="257" w:lineRule="auto"/>
+      </w:pPr>
+    </w:p>
+    <w:p>
+      <w:pPr>
+        <w:spacing w:line="257" w:lineRule="auto"/>
+      </w:pPr>
+    </w:p>
+    <w:p>
+      <w:pPr>
+        <w:spacing w:line="257" w:lineRule="auto"/>
+      </w:pPr>
+    </w:p>
+    <w:p>
+      <w:pPr>
+        <w:spacing w:line="257" w:lineRule="auto"/>
+      </w:pPr>
+      <w:r>
+        <w:t>-Focus on why it’s important, why it’s a problem and why it should be done.  What I’m trying to solve, the impact, objectives.’</w:t>
+      </w:r>
+    </w:p>
+    <w:p>
+      <w:pPr>
+        <w:spacing w:line="257" w:lineRule="auto"/>
+      </w:pPr>
+    </w:p>
+    <w:p>
+      <w:pPr>
+        <w:spacing w:line="257" w:lineRule="auto"/>
+      </w:pPr>
+    </w:p>
+    <w:p>
+      <w:pPr>
+        <w:spacing w:line="257" w:lineRule="auto"/>
+      </w:pPr>
     </w:p>
     <w:p>
       <w:pPr>
@@ -4220,6 +4263,7 @@
   <w:style w:type="character" w:default="1" w:styleId="DefaultParagraphFont">
     <w:name w:val="Default Paragraph Font"/>
     <w:uiPriority w:val="1"/>
+    <w:semiHidden/>
     <w:unhideWhenUsed/>
   </w:style>
   <w:style w:type="table" w:default="1" w:styleId="TableNormal">

</xml_diff>